<commit_message>
lab 5 is ready
</commit_message>
<xml_diff>
--- a/AI4_Report.docx
+++ b/AI4_Report.docx
@@ -170,7 +170,6 @@
         <w:rPr>
           <w:sz w:val="32"/>
           <w:szCs w:val="32"/>
-          <w:lang w:val="en-US"/>
         </w:rPr>
         <w:t>4</w:t>
       </w:r>
@@ -777,7 +776,105 @@
           <w:rPr>
             <w:rStyle w:val="a6"/>
           </w:rPr>
-          <w:t>https://github.com/oleksandravozniuk/ArtificialIntelligence/tree/master/AI4</w:t>
+          <w:t>https</w:t>
+        </w:r>
+        <w:r>
+          <w:rPr>
+            <w:rStyle w:val="a6"/>
+            <w:lang w:val="uk-UA"/>
+          </w:rPr>
+          <w:t>://</w:t>
+        </w:r>
+        <w:r>
+          <w:rPr>
+            <w:rStyle w:val="a6"/>
+          </w:rPr>
+          <w:t>github</w:t>
+        </w:r>
+        <w:r>
+          <w:rPr>
+            <w:rStyle w:val="a6"/>
+            <w:lang w:val="uk-UA"/>
+          </w:rPr>
+          <w:t>.</w:t>
+        </w:r>
+        <w:r>
+          <w:rPr>
+            <w:rStyle w:val="a6"/>
+          </w:rPr>
+          <w:t>com</w:t>
+        </w:r>
+        <w:r>
+          <w:rPr>
+            <w:rStyle w:val="a6"/>
+            <w:lang w:val="uk-UA"/>
+          </w:rPr>
+          <w:t>/</w:t>
+        </w:r>
+        <w:r>
+          <w:rPr>
+            <w:rStyle w:val="a6"/>
+          </w:rPr>
+          <w:t>oleksandravozniuk</w:t>
+        </w:r>
+        <w:r>
+          <w:rPr>
+            <w:rStyle w:val="a6"/>
+            <w:lang w:val="uk-UA"/>
+          </w:rPr>
+          <w:t>/</w:t>
+        </w:r>
+        <w:r>
+          <w:rPr>
+            <w:rStyle w:val="a6"/>
+          </w:rPr>
+          <w:t>ArtificialIntelligence</w:t>
+        </w:r>
+        <w:r>
+          <w:rPr>
+            <w:rStyle w:val="a6"/>
+            <w:lang w:val="uk-UA"/>
+          </w:rPr>
+          <w:t>/</w:t>
+        </w:r>
+        <w:r>
+          <w:rPr>
+            <w:rStyle w:val="a6"/>
+          </w:rPr>
+          <w:t>tree</w:t>
+        </w:r>
+        <w:r>
+          <w:rPr>
+            <w:rStyle w:val="a6"/>
+            <w:lang w:val="uk-UA"/>
+          </w:rPr>
+          <w:t>/</w:t>
+        </w:r>
+        <w:r>
+          <w:rPr>
+            <w:rStyle w:val="a6"/>
+          </w:rPr>
+          <w:t>master</w:t>
+        </w:r>
+        <w:r>
+          <w:rPr>
+            <w:rStyle w:val="a6"/>
+            <w:lang w:val="uk-UA"/>
+          </w:rPr>
+          <w:t>/</w:t>
+        </w:r>
+        <w:r>
+          <w:rPr>
+            <w:rStyle w:val="a6"/>
+          </w:rPr>
+          <w:t>AI</w:t>
+        </w:r>
+        <w:r>
+          <w:rPr>
+            <w:rStyle w:val="a6"/>
+            <w:lang w:val="uk-UA"/>
+          </w:rPr>
+          <w:t>4</w:t>
         </w:r>
       </w:hyperlink>
     </w:p>
@@ -894,8 +991,6 @@
         </w:rPr>
         <w:t>.</w:t>
       </w:r>
-      <w:bookmarkStart w:id="0" w:name="_GoBack"/>
-      <w:bookmarkEnd w:id="0"/>
     </w:p>
     <w:p>
       <w:pPr>
@@ -911,10 +1006,10 @@
         </w:rPr>
         <w:lastRenderedPageBreak/>
         <w:drawing>
-          <wp:inline distT="0" distB="0" distL="0" distR="0" wp14:anchorId="51E8A605" wp14:editId="608643E2">
-            <wp:extent cx="2132621" cy="5457825"/>
-            <wp:effectExtent l="0" t="0" r="1270" b="0"/>
-            <wp:docPr id="4" name="Рисунок 4"/>
+          <wp:inline distT="0" distB="0" distL="0" distR="0" wp14:anchorId="5F4474DE" wp14:editId="30BE64B1">
+            <wp:extent cx="1743075" cy="7400925"/>
+            <wp:effectExtent l="0" t="0" r="9525" b="9525"/>
+            <wp:docPr id="3" name="Рисунок 3"/>
             <wp:cNvGraphicFramePr>
               <a:graphicFrameLocks xmlns:a="http://schemas.openxmlformats.org/drawingml/2006/main" noChangeAspect="1"/>
             </wp:cNvGraphicFramePr>
@@ -934,7 +1029,7 @@
                   <pic:spPr>
                     <a:xfrm>
                       <a:off x="0" y="0"/>
-                      <a:ext cx="2150203" cy="5502822"/>
+                      <a:ext cx="1743075" cy="7400925"/>
                     </a:xfrm>
                     <a:prstGeom prst="rect">
                       <a:avLst/>
@@ -959,11 +1054,12 @@
         <w:rPr>
           <w:noProof/>
         </w:rPr>
+        <w:lastRenderedPageBreak/>
         <w:drawing>
-          <wp:inline distT="0" distB="0" distL="0" distR="0" wp14:anchorId="1F542BFC" wp14:editId="79670FFF">
-            <wp:extent cx="1685925" cy="3515769"/>
-            <wp:effectExtent l="0" t="0" r="0" b="8890"/>
-            <wp:docPr id="6" name="Рисунок 6"/>
+          <wp:inline distT="0" distB="0" distL="0" distR="0" wp14:anchorId="6C17D0D6" wp14:editId="25E1392E">
+            <wp:extent cx="1762125" cy="5029200"/>
+            <wp:effectExtent l="0" t="0" r="9525" b="0"/>
+            <wp:docPr id="5" name="Рисунок 5"/>
             <wp:cNvGraphicFramePr>
               <a:graphicFrameLocks xmlns:a="http://schemas.openxmlformats.org/drawingml/2006/main" noChangeAspect="1"/>
             </wp:cNvGraphicFramePr>
@@ -983,7 +1079,7 @@
                   <pic:spPr>
                     <a:xfrm>
                       <a:off x="0" y="0"/>
-                      <a:ext cx="1698321" cy="3541620"/>
+                      <a:ext cx="1762125" cy="5029200"/>
                     </a:xfrm>
                     <a:prstGeom prst="rect">
                       <a:avLst/>
@@ -995,6 +1091,8 @@
           </wp:inline>
         </w:drawing>
       </w:r>
+      <w:bookmarkStart w:id="0" w:name="_GoBack"/>
+      <w:bookmarkEnd w:id="0"/>
     </w:p>
     <w:p>
       <w:pPr>
@@ -1017,7 +1115,6 @@
           <w:sz w:val="32"/>
           <w:szCs w:val="32"/>
         </w:rPr>
-        <w:lastRenderedPageBreak/>
         <w:t>Відповіді</w:t>
       </w:r>
       <w:proofErr w:type="spellEnd"/>
@@ -1718,6 +1815,7 @@
           <w:szCs w:val="24"/>
           <w:lang w:val="en-US"/>
         </w:rPr>
+        <w:lastRenderedPageBreak/>
         <w:tab/>
       </w:r>
       <w:r>
@@ -2481,7 +2579,6 @@
           <w:szCs w:val="28"/>
           <w:lang w:val="uk-UA"/>
         </w:rPr>
-        <w:lastRenderedPageBreak/>
         <w:t xml:space="preserve">Пошук в ширину – розгортаються спочатку всі спадкоємці кореня, потім всі спадкоємці тих спадкоємців. </w:t>
       </w:r>
     </w:p>
@@ -3576,6 +3673,7 @@
           <w:szCs w:val="24"/>
           <w:lang w:val="en-US"/>
         </w:rPr>
+        <w:lastRenderedPageBreak/>
         <w:tab/>
       </w:r>
       <w:r>
@@ -4325,16 +4423,7 @@
           <w:szCs w:val="28"/>
           <w:lang w:val="uk-UA"/>
         </w:rPr>
-        <w:t xml:space="preserve">разом с пошуком у глибину, що допомагає знайти </w:t>
-      </w:r>
-      <w:r>
-        <w:rPr>
-          <w:sz w:val="28"/>
-          <w:szCs w:val="28"/>
-          <w:lang w:val="uk-UA"/>
-        </w:rPr>
-        <w:lastRenderedPageBreak/>
-        <w:t>найкращий ліміт глибини. Це досягається шляхом покрокового збільшення ліміта до тих пір, поки не буде знайдена ціль.</w:t>
+        <w:t>разом с пошуком у глибину, що допомагає знайти найкращий ліміт глибини. Це досягається шляхом покрокового збільшення ліміта до тих пір, поки не буде знайдена ціль.</w:t>
       </w:r>
     </w:p>
     <w:p>
@@ -4779,6 +4868,7 @@
           <w:szCs w:val="32"/>
           <w:lang w:val="uk-UA"/>
         </w:rPr>
+        <w:lastRenderedPageBreak/>
         <w:t>Висновки, що відображають особисто отримані результати виконання роботи, їх критичний аналіз.</w:t>
       </w:r>
     </w:p>
@@ -5963,6 +6053,7 @@
   <w:style w:type="character" w:default="1" w:styleId="a0">
     <w:name w:val="Default Paragraph Font"/>
     <w:uiPriority w:val="1"/>
+    <w:semiHidden/>
     <w:unhideWhenUsed/>
   </w:style>
   <w:style w:type="table" w:default="1" w:styleId="a1">

</xml_diff>